<commit_message>
updated publication report - fixed
</commit_message>
<xml_diff>
--- a/parse_pure_articles/AIMMS_publication_report-2021-03-22.docx
+++ b/parse_pure_articles/AIMMS_publication_report-2021-03-22.docx
@@ -31,63 +31,7 @@
         <w:pStyle w:val="ListNumber"/>
       </w:pPr>
       <w:r>
-        <w:t>Results of WEPAL-QUASIMEME/NORMANs first global interlaborat (2021-2)</w:t>
-      </w:r>
-    </w:p>
-    <w:p>
-      <w:pPr>
-        <w:pStyle w:val="ListNumber"/>
-      </w:pPr>
-      <w:r>
         <w:t>Decabromodiphenylether trends in the European environment: B (2021-2)</w:t>
-      </w:r>
-    </w:p>
-    <w:p>
-      <w:pPr>
-        <w:pStyle w:val="ListNumber"/>
-      </w:pPr>
-      <w:r>
-        <w:t>Microplastics and human health: Knowledge gaps should be add (2021-2)</w:t>
-      </w:r>
-    </w:p>
-    <w:p>
-      <w:pPr>
-        <w:pStyle w:val="ListNumber"/>
-      </w:pPr>
-      <w:r>
-        <w:t>Computational modelling of the Δ4 and Δ5 adrenal steroidogen (2021-2)</w:t>
-      </w:r>
-    </w:p>
-    <w:p>
-      <w:pPr>
-        <w:pStyle w:val="ListNumber"/>
-      </w:pPr>
-      <w:r>
-        <w:t>Nature of Alkali- and Coinage-Metal Bonds versus Hydrogen Bo (2021-2)</w:t>
-      </w:r>
-    </w:p>
-    <w:p>
-      <w:pPr>
-        <w:pStyle w:val="ListNumber"/>
-      </w:pPr>
-      <w:r>
-        <w:t>Discovery of fragments inducing conformational effects in dy (2021-2)</w:t>
-      </w:r>
-    </w:p>
-    <w:p>
-      <w:pPr>
-        <w:pStyle w:val="ListNumber"/>
-      </w:pPr>
-      <w:r>
-        <w:t>Tetrahydrophthalazinone inhibitor of phosphodiesterase with  (2021-2)</w:t>
-      </w:r>
-    </w:p>
-    <w:p>
-      <w:pPr>
-        <w:pStyle w:val="ListNumber"/>
-      </w:pPr>
-      <w:r>
-        <w:t>Optimization of a low flow sampler for improved assessment o (2021-2)</w:t>
       </w:r>
     </w:p>
     <w:p>
@@ -197,7 +141,7 @@
         <w:rPr>
           <w:i/>
         </w:rPr>
-        <w:t>Discovery of Diaryl Ether Substituted Tetrahydrophthalazinon (2021-1)</w:t>
+        <w:t>Microplastics and human health: Knowledge gaps should be add (2021-2)</w:t>
       </w:r>
     </w:p>
     <w:p>
@@ -208,7 +152,51 @@
         <w:rPr>
           <w:i/>
         </w:rPr>
-        <w:t>On the Origin of Regioselectivity in Palladium-Catalyzed Oxi (2021-1)</w:t>
+        <w:t>Computational modelling of the Δ4 and Δ5 adrenal steroidogen (2021-2)</w:t>
+      </w:r>
+    </w:p>
+    <w:p>
+      <w:pPr>
+        <w:pStyle w:val="ListNumber"/>
+      </w:pPr>
+      <w:r>
+        <w:rPr>
+          <w:i/>
+        </w:rPr>
+        <w:t>Nature of Alkali- and Coinage-Metal Bonds versus Hydrogen Bo (2021-2)</w:t>
+      </w:r>
+    </w:p>
+    <w:p>
+      <w:pPr>
+        <w:pStyle w:val="ListNumber"/>
+      </w:pPr>
+      <w:r>
+        <w:rPr>
+          <w:i/>
+        </w:rPr>
+        <w:t>Discovery of fragments inducing conformational effects in dy (2021-2)</w:t>
+      </w:r>
+    </w:p>
+    <w:p>
+      <w:pPr>
+        <w:pStyle w:val="ListNumber"/>
+      </w:pPr>
+      <w:r>
+        <w:rPr>
+          <w:i/>
+        </w:rPr>
+        <w:t>Tetrahydrophthalazinone inhibitor of phosphodiesterase with  (2021-2)</w:t>
+      </w:r>
+    </w:p>
+    <w:p>
+      <w:pPr>
+        <w:pStyle w:val="ListNumber"/>
+      </w:pPr>
+      <w:r>
+        <w:rPr>
+          <w:i/>
+        </w:rPr>
+        <w:t>Optimization of a low flow sampler for improved assessment o (2021-2)</w:t>
       </w:r>
     </w:p>
     <w:p>
@@ -360,7 +348,7 @@
         <w:pStyle w:val="Heading3"/>
       </w:pPr>
       <w:r>
-        <w:t>3) Results of WEPAL-QUASIMEME/NORMANs first global interlaboratory study on microplastics reveal urgent need for harmonization</w:t>
+        <w:t>3) Decabromodiphenylether trends in the European environment: Bird eggs, sewage sludge and surficial sediments</w:t>
       </w:r>
     </w:p>
     <w:p>
@@ -368,7 +356,7 @@
         <w:pStyle w:val="ListBullet"/>
       </w:pPr>
       <w:r>
-        <w:t>van Mourik, L. M., Crum, S., Martinez-Frances, E., van Bavel, B., Leslie, H. A., de Boer, J., Cofino, W. P.</w:t>
+        <w:t>Leslie, H. A., Brandsma, S. H., Barber, J. L., Gabrielsen, G. W., Bersuder, P., Barry, J., Shore, R. F., Walker, L. A., de Boer, J.</w:t>
       </w:r>
     </w:p>
     <w:p>
@@ -376,7 +364,7 @@
         <w:pStyle w:val="ListBullet"/>
       </w:pPr>
       <w:r>
-        <w:t>E&amp;H: Environmental Bioanalytical Chemistry, AIMMS, E&amp;H: Environmental Chemistry and Toxicology, Environment and Health, Wageningen University &amp; Research, Norwegian Institute for Water Research</w:t>
+        <w:t>E&amp;H: Environmental Chemistry and Toxicology, AIMMS, E&amp;H: Environmental Bioanalytical Chemistry, Environment and Health, Centre for the Environment Fisheries and Aquaculture Science, Norwegian Polar Institute, Lancaster University</w:t>
       </w:r>
     </w:p>
     <w:p>
@@ -392,79 +380,7 @@
         <w:pStyle w:val="ListBullet"/>
       </w:pPr>
       <w:r>
-        <w:t>https://doi.org/https://doi.org/10.1016/j.scitotenv.2021.14507110.1016/j.scitotenv.2021.145071</w:t>
-      </w:r>
-    </w:p>
-    <w:p>
-      <w:pPr>
-        <w:pStyle w:val="ListBullet"/>
-      </w:pPr>
-      <w:r>
-        <w:t>Corresponding author: van Mourik, L. M.</w:t>
-      </w:r>
-    </w:p>
-    <w:p>
-      <w:pPr>
-        <w:pStyle w:val="ListBullet"/>
-      </w:pPr>
-      <w:r>
-        <w:t>Published 10 Jun 2021 (early online 4 Feb 2021)</w:t>
-      </w:r>
-    </w:p>
-    <w:p>
-      <w:pPr>
-        <w:pStyle w:val="ListBullet"/>
-      </w:pPr>
-      <w:r>
-        <w:t>Processed: 2021-2</w:t>
-      </w:r>
-    </w:p>
-    <w:p>
-      <w:r>
-        <w:t>To survey the conformity and quality of results among laboratories for microplastics determination worldwide, an international laboratory intercomparison and development exercise was organized. The 34 participants were requested to determine the polymer type and number or mass of polymer particles in 12 samples, i.e. six samples containing of pre-production pellets, five dissolvable soda tablets containing different (smaller) polymer particles and one blank soda tablet. A novel method for providing the test materials in aluminium strips was used. Thirty laboratories (88%) submitted data using their own method of choice, resulting in a variety of identification and quantification methods (n = 7). The majority of the labs (53–100%) correctly identified the type of polymer in all samples but one. The performance of the laboratories in quantifying and weighing the pellets was very good. The analysis of the number of the particles in the soda tablets varied considerably between laboratories (29–91%). The results of this study highlight the complexity of microplastics analysis and the need for harmonization of both reporting format and methods. Continued development and assessment of the comparability among analytical methods and laboratories are urgently needed to support monitoring programmes, research and decision-making.</w:t>
-      </w:r>
-      <w:r>
-        <w:t xml:space="preserve"> </w:t>
-      </w:r>
-    </w:p>
-    <w:p>
-      <w:pPr>
-        <w:pStyle w:val="Heading3"/>
-      </w:pPr>
-      <w:r>
-        <w:t>4) Decabromodiphenylether trends in the European environment: Bird eggs, sewage sludge and surficial sediments</w:t>
-      </w:r>
-    </w:p>
-    <w:p>
-      <w:pPr>
-        <w:pStyle w:val="ListBullet"/>
-      </w:pPr>
-      <w:r>
-        <w:t>Leslie, H. A., Brandsma, S. H., Barber, J. L., Gabrielsen, G. W., Bersuder, P., Barry, J., Shore, R. F., Walker, L. A., de Boer, J.</w:t>
-      </w:r>
-    </w:p>
-    <w:p>
-      <w:pPr>
-        <w:pStyle w:val="ListBullet"/>
-      </w:pPr>
-      <w:r>
-        <w:t>E&amp;H: Environmental Chemistry and Toxicology, AIMMS, E&amp;H: Environmental Bioanalytical Chemistry, Environment and Health, Centre for the Environment Fisheries and Aquaculture Science, Norwegian Polar Institute, Lancaster University</w:t>
-      </w:r>
-    </w:p>
-    <w:p>
-      <w:pPr>
-        <w:pStyle w:val="ListBullet"/>
-      </w:pPr>
-      <w:r>
-        <w:t>Science of the Total Environment</w:t>
-      </w:r>
-    </w:p>
-    <w:p>
-      <w:pPr>
-        <w:pStyle w:val="ListBullet"/>
-      </w:pPr>
-      <w:r>
-        <w:t>https://doi.org/https://doi.org/10.1016/j.scitotenv.2021.14517410.1016/j.scitotenv.2021.145174</w:t>
+        <w:t>https://doi.org/10.1016/j.scitotenv.2021.145174</w:t>
       </w:r>
     </w:p>
     <w:p>
@@ -504,439 +420,10 @@
         <w:pStyle w:val="Heading3"/>
       </w:pPr>
       <w:r>
-        <w:t>5) Microplastics and human health: Knowledge gaps should be addressed to ascertain the health risks of microplastics</w:t>
-      </w:r>
-    </w:p>
-    <w:p>
-      <w:pPr>
-        <w:pStyle w:val="ListBullet"/>
-      </w:pPr>
-      <w:r>
-        <w:t>Vethaak, A. D., Legler, J.</w:t>
-      </w:r>
-    </w:p>
-    <w:p>
-      <w:pPr>
-        <w:pStyle w:val="ListBullet"/>
-      </w:pPr>
-      <w:r>
-        <w:t>AIMMS, Environment and Health</w:t>
-      </w:r>
-    </w:p>
-    <w:p>
-      <w:pPr>
-        <w:pStyle w:val="ListBullet"/>
-      </w:pPr>
-      <w:r>
-        <w:t>Science</w:t>
-      </w:r>
-    </w:p>
-    <w:p>
-      <w:pPr>
-        <w:pStyle w:val="ListBullet"/>
-      </w:pPr>
-      <w:r>
-        <w:t>https://doi.org/10.1126/science.abe5041</w:t>
-      </w:r>
-    </w:p>
-    <w:p>
-      <w:pPr>
-        <w:pStyle w:val="ListBullet"/>
-      </w:pPr>
-      <w:r>
-        <w:t>Corresponding author: Vethaak, A. D.</w:t>
-      </w:r>
-    </w:p>
-    <w:p>
-      <w:pPr>
-        <w:pStyle w:val="ListBullet"/>
-      </w:pPr>
-      <w:r>
-        <w:t>Published 12 Feb 2021 (early online None)</w:t>
-      </w:r>
-    </w:p>
-    <w:p>
-      <w:pPr>
-        <w:pStyle w:val="ListBullet"/>
-      </w:pPr>
-      <w:r>
-        <w:t>Processed: 2021-2</w:t>
-      </w:r>
-    </w:p>
-    <w:p>
-      <w:r>
-        <w:t xml:space="preserve"> </w:t>
-      </w:r>
-    </w:p>
-    <w:p>
-      <w:pPr>
-        <w:pStyle w:val="Heading3"/>
-      </w:pPr>
-      <w:r>
-        <w:t>6) Computational modelling of the Δ4 and Δ5 adrenal steroidogenic pathways provides insight into hypocortisolism</w:t>
-      </w:r>
-    </w:p>
-    <w:p>
-      <w:pPr>
-        <w:pStyle w:val="ListBullet"/>
-      </w:pPr>
-      <w:r>
-        <w:t>Louw, C., van Schalkwyk, E. J., Conradie, R., Louw, R., Engelbrecht, Y., Storbeck, K. H., Swart, A. C., van Niekerk, D. D., Snoep, J. L., Swart, P.</w:t>
-      </w:r>
-    </w:p>
-    <w:p>
-      <w:pPr>
-        <w:pStyle w:val="ListBullet"/>
-      </w:pPr>
-      <w:r>
-        <w:t>AIMMS, Molecular Cell Physiology, University of Stellenbosch, Stellenbosch University</w:t>
-      </w:r>
-    </w:p>
-    <w:p>
-      <w:pPr>
-        <w:pStyle w:val="ListBullet"/>
-      </w:pPr>
-      <w:r>
-        <w:t>Molecular and cellular endocrinology</w:t>
-      </w:r>
-    </w:p>
-    <w:p>
-      <w:pPr>
-        <w:pStyle w:val="ListBullet"/>
-      </w:pPr>
-      <w:r>
-        <w:t>https://doi.org/10.1016/j.mce.2021.111194</w:t>
-      </w:r>
-    </w:p>
-    <w:p>
-      <w:pPr>
-        <w:pStyle w:val="ListBullet"/>
-      </w:pPr>
-      <w:r>
-        <w:t>Corresponding author: Swart, P.</w:t>
-      </w:r>
-    </w:p>
-    <w:p>
-      <w:pPr>
-        <w:pStyle w:val="ListBullet"/>
-      </w:pPr>
-      <w:r>
-        <w:t>Published 15 Apr 2021 (early online 13 Feb 2021)</w:t>
-      </w:r>
-    </w:p>
-    <w:p>
-      <w:pPr>
-        <w:pStyle w:val="ListBullet"/>
-      </w:pPr>
-      <w:r>
-        <w:t>Processed: 2021-2</w:t>
-      </w:r>
-    </w:p>
-    <w:p>
-      <w:r>
-        <w:t>This study demonstrates the application of a mathematical steroidogenic model, constructed with individual in vitro enzyme characterisations, to simulate in vivo steroidogenesis in a diseased state. This modelling approach was applied to the South African Angora goat, that suffers from hypocortisolism caused by altered adrenal function. These animals are extremely vulnerable to cold stress, leading to substantial monetary loss in the mohair industry. The Angora goat has increased CYP17A1 17,20-lyase enzyme activity in comparison with hardy livestock species. Determining the effect of this altered adrenal function on adrenal steroidogenesis during a cold stress response is difficult. We developed a model describing adrenal steroidogenesis under control conditions, and under altered steroidogenic conditions where the animal suffers from hypocortisolism. The model is parameterised with experimental data from in vitro enzyme characterisations of a hardy control species. The increased 17,20-lyase activity of the Angora goat CYP17A1 enzyme was subsequently incorporated into the model and the response to physiological stress is simulated under both control and altered adrenal steroidogenic conditions.</w:t>
-      </w:r>
-      <w:r>
-        <w:t xml:space="preserve"> </w:t>
-      </w:r>
-    </w:p>
-    <w:p>
-      <w:pPr>
-        <w:pStyle w:val="Heading3"/>
-      </w:pPr>
-      <w:r>
-        <w:t>7) Nature of Alkali- and Coinage-Metal Bonds versus Hydrogen Bonds</w:t>
-      </w:r>
-    </w:p>
-    <w:p>
-      <w:pPr>
-        <w:pStyle w:val="ListBullet"/>
-      </w:pPr>
-      <w:r>
-        <w:t>Larrañaga, O., Arrieta, A., Fonseca Guerra, C., Bickelhaupt, F. M., de Cózar, A.</w:t>
-      </w:r>
-    </w:p>
-    <w:p>
-      <w:pPr>
-        <w:pStyle w:val="ListBullet"/>
-      </w:pPr>
-      <w:r>
-        <w:t>Theoretical Chemistry, AIMMS, Chemistry and Pharmaceutical Sciences, University of the Basque Country, Ikerbasque Basque Foundation for Science</w:t>
-      </w:r>
-    </w:p>
-    <w:p>
-      <w:pPr>
-        <w:pStyle w:val="ListBullet"/>
-      </w:pPr>
-      <w:r>
-        <w:t>Chemistry - An Asian Journal</w:t>
-      </w:r>
-    </w:p>
-    <w:p>
-      <w:pPr>
-        <w:pStyle w:val="ListBullet"/>
-      </w:pPr>
-      <w:r>
-        <w:t>https://doi.org/10.1002/asia.202001201</w:t>
-      </w:r>
-    </w:p>
-    <w:p>
-      <w:pPr>
-        <w:pStyle w:val="ListBullet"/>
-      </w:pPr>
-      <w:r>
-        <w:t>Corresponding author: Bickelhaupt, F. M., de Cózar, A.</w:t>
-      </w:r>
-    </w:p>
-    <w:p>
-      <w:pPr>
-        <w:pStyle w:val="ListBullet"/>
-      </w:pPr>
-      <w:r>
-        <w:t>Published 15 Feb 2021 (early online 29 Dec 2020)</w:t>
-      </w:r>
-    </w:p>
-    <w:p>
-      <w:pPr>
-        <w:pStyle w:val="ListBullet"/>
-      </w:pPr>
-      <w:r>
-        <w:t>Processed: 2021-2</w:t>
-      </w:r>
-    </w:p>
-    <w:p>
-      <w:r>
-        <w:t>We have quantum chemically studied the structure and nature of alkali- and coinage-metal bonds (M-bonds) versus that of hydrogen bonds between A−M and B− in archetypal [A−M⋅⋅⋅B]− model systems (A, B=F, Cl and M=H, Li, Na, Cu, Ag, Au), using relativistic density functional theory at ZORA-BP86-D3/TZ2P. We find that coinage-metal bonds are stronger than alkali-metal bonds which are stronger than the corresponding hydrogen bonds. Our main purpose is to understand how and why the structure, stability and nature of such bonds are affected if the monovalent central atom H of hydrogen bonds is replaced by an isoelectronic alkali- or coinage-metal atom. To this end, we have analyzed the bonds between A−M and B− using the activation strain model, quantitative Kohn-Sham molecular orbital (MO) theory, energy decomposition analysis (EDA), and Voronoi deformation density (VDD) analysis of the charge distribution.</w:t>
-      </w:r>
-      <w:r>
-        <w:t xml:space="preserve"> </w:t>
-      </w:r>
-    </w:p>
-    <w:p>
-      <w:pPr>
-        <w:pStyle w:val="Heading3"/>
-      </w:pPr>
-      <w:r>
-        <w:t>8) Discovery of fragments inducing conformational effects in dynamic proteins using a second-harmonic generation biosensor</w:t>
-      </w:r>
-    </w:p>
-    <w:p>
-      <w:pPr>
-        <w:pStyle w:val="ListBullet"/>
-      </w:pPr>
-      <w:r>
-        <w:t>FitzGerald, E. A., Butko, M. T., Boronat, P., Cederfelt, D., Abramsson, M., Ludviksdottir, H., van Muijlwijk-Koezen, J. E., de Esch, I. J., Dobritzsch, D., Young, T., Danielson, U. H.</w:t>
-      </w:r>
-    </w:p>
-    <w:p>
-      <w:pPr>
-        <w:pStyle w:val="ListBullet"/>
-      </w:pPr>
-      <w:r>
-        <w:t>Innovations in Human Health &amp; Life Sciences, AIMMS, Chemistry and Pharmaceutical Sciences, Uppsala University, Beactica, Biodesy, Inc., VU University</w:t>
-      </w:r>
-    </w:p>
-    <w:p>
-      <w:pPr>
-        <w:pStyle w:val="ListBullet"/>
-      </w:pPr>
-      <w:r>
-        <w:t>RSC Advances</w:t>
-      </w:r>
-    </w:p>
-    <w:p>
-      <w:pPr>
-        <w:pStyle w:val="ListBullet"/>
-      </w:pPr>
-      <w:r>
-        <w:t>https://doi.org/10.1039/d0ra09844b</w:t>
-      </w:r>
-    </w:p>
-    <w:p>
-      <w:pPr>
-        <w:pStyle w:val="ListBullet"/>
-      </w:pPr>
-      <w:r>
-        <w:t>Corresponding author: Danielson, U. H.</w:t>
-      </w:r>
-    </w:p>
-    <w:p>
-      <w:pPr>
-        <w:pStyle w:val="ListBullet"/>
-      </w:pPr>
-      <w:r>
-        <w:t>Published 17 Feb 2021 (early online None)</w:t>
-      </w:r>
-    </w:p>
-    <w:p>
-      <w:pPr>
-        <w:pStyle w:val="ListBullet"/>
-      </w:pPr>
-      <w:r>
-        <w:t>Processed: 2021-2</w:t>
-      </w:r>
-    </w:p>
-    <w:p>
-      <w:r>
-        <w:t>Biophysical screening of compound libraries for the identification of ligands that interact with a protein is efficient, but does typically not reveal if (or how) ligands may interfere with its functional properties. For this a biochemical/functional assay is required. But for proteins whose function is dependent on a conformational change, such assays are typically complex or have low throughput. Here we have explored a high-throughput second-harmonic generation (SHG) biosensor to detect fragments that induce conformational changes upon binding to a protein in real time and identify dynamic regions. Multiwell plate format SHG assays were developed for wild-type and six engineered single-cysteine mutants of acetyl choline binding protein (AChBP), a homologue to ligand gated ion channels (LGICs). They were conjugated with second harmonic-active labelsviaamine or maleimide coupling. To validate the assay, it was confirmed that the conformational changes induced in AChBP by nicotinic acetyl choline receptor (nAChR) agonists and antagonists were qualitatively different. A 1056 fragment library was subsequently screened against all variants and conformational modulators of AChBP were successfully identified, with hit rates from 9-22%, depending on the AChBP variant. A subset of four hits was selected for orthogonal validation and structural analysis. A time-resolved grating-coupled interferometry-based biosensor assay confirmed the interaction to be a reversible 1-step 1 : 1 interaction, and provided estimates of affinities and interaction kinetic rate constants (KD= 0.28-63 μM,ka= 0.1-6 μM−1s−1,kd=1 s−1). X-ray crystallography of two of the fragments confirmed their binding at a previously described conformationally dynamic site, corresponding to the regulatory site of LGICs. These results reveal that SHG has the sensitivity to identify fragments that induce conformational changes in a protein. A selection of fragment hits with a response profile different to known LGIC regulators was characterized and confirmed to bind to dynamic regions of the protein.</w:t>
-      </w:r>
-      <w:r>
-        <w:t xml:space="preserve"> </w:t>
-      </w:r>
-    </w:p>
-    <w:p>
-      <w:pPr>
-        <w:pStyle w:val="Heading3"/>
-      </w:pPr>
-      <w:r>
-        <w:t>9) Tetrahydrophthalazinone inhibitor of phosphodiesterase with in vitro activity against intracellular trypanosomatids</w:t>
-      </w:r>
-    </w:p>
-    <w:p>
-      <w:pPr>
-        <w:pStyle w:val="ListBullet"/>
-      </w:pPr>
-      <w:r>
-        <w:t>De Araújo, J. S., Peres, R. B., Da Silva, P. B., Batista, M. M., Sterk, G. J., Maes, L., Caljon, G., Leurs, R., De Koning, H. P., Kalejaiye, T. D., De Nazaré Correia Soeiro, M.</w:t>
-      </w:r>
-    </w:p>
-    <w:p>
-      <w:pPr>
-        <w:pStyle w:val="ListBullet"/>
-      </w:pPr>
-      <w:r>
-        <w:t>Medicinal chemistry, AIMMS, Fundação Oswaldo Cruz, University of Antwerp, University of Glasgow</w:t>
-      </w:r>
-    </w:p>
-    <w:p>
-      <w:pPr>
-        <w:pStyle w:val="ListBullet"/>
-      </w:pPr>
-      <w:r>
-        <w:t>Antimicrobial agents and chemotherapy</w:t>
-      </w:r>
-    </w:p>
-    <w:p>
-      <w:pPr>
-        <w:pStyle w:val="ListBullet"/>
-      </w:pPr>
-      <w:r>
-        <w:t>https://doi.org/10.1128/AAC.00960-20</w:t>
-      </w:r>
-    </w:p>
-    <w:p>
-      <w:pPr>
-        <w:pStyle w:val="ListBullet"/>
-      </w:pPr>
-      <w:r>
-        <w:t>Corresponding author: De Nazaré Correia Soeiro, M.</w:t>
-      </w:r>
-    </w:p>
-    <w:p>
-      <w:pPr>
-        <w:pStyle w:val="ListBullet"/>
-      </w:pPr>
-      <w:r>
-        <w:t>Published 17 Feb 2021 (early online None)</w:t>
-      </w:r>
-    </w:p>
-    <w:p>
-      <w:pPr>
-        <w:pStyle w:val="ListBullet"/>
-      </w:pPr>
-      <w:r>
-        <w:t>Processed: 2021-2</w:t>
-      </w:r>
-    </w:p>
-    <w:p>
-      <w:r>
-        <w:t>The phosphodiesterase inhibitor tetrahydrophthalazinone NPD-008 was explored by phenotypic in vitro screening, target validation, and ultrastructural approaches against Trypanosoma cruzi. NPD-008 displayed activity against different forms and strains of T. cruzi (50% effective concentration [EC50], 6.6 to 39.5mM). NPD-008 increased cAMP levels of T. cruzi and its combination with benznidazole gave synergistic interaction. It was also moderately active against intracellular amastigotes of Leishmania amazonensis and Leishmania infantum, confirming a potential activity profile as an antitrypanosomatid drug candidate.</w:t>
-      </w:r>
-      <w:r>
-        <w:t xml:space="preserve"> </w:t>
-      </w:r>
-    </w:p>
-    <w:p>
-      <w:pPr>
-        <w:pStyle w:val="Heading3"/>
-      </w:pPr>
-      <w:r>
-        <w:t>10) Optimization of a low flow sampler for improved assessment of gas and particle bound exposure to chlorinated paraffins</w:t>
-      </w:r>
-    </w:p>
-    <w:p>
-      <w:pPr>
-        <w:pStyle w:val="ListBullet"/>
-      </w:pPr>
-      <w:r>
-        <w:t>Al Saify, I., Cioni, L., van Mourik, L. M., Brandsma, S. H., Warner, N. A.</w:t>
-      </w:r>
-    </w:p>
-    <w:p>
-      <w:pPr>
-        <w:pStyle w:val="ListBullet"/>
-      </w:pPr>
-      <w:r>
-        <w:t>E&amp;H: Environmental Bioanalytical Chemistry, AIMMS, Norwegian Institute for Air Research, Vrije Universiteit Amsterdam, UiT The Arctic University of Norway</w:t>
-      </w:r>
-    </w:p>
-    <w:p>
-      <w:pPr>
-        <w:pStyle w:val="ListBullet"/>
-      </w:pPr>
-      <w:r>
-        <w:t>Chemosphere</w:t>
-      </w:r>
-    </w:p>
-    <w:p>
-      <w:pPr>
-        <w:pStyle w:val="ListBullet"/>
-      </w:pPr>
-      <w:r>
-        <w:t>https://doi.org/10.1016/j.chemosphere.2021.130066</w:t>
-      </w:r>
-    </w:p>
-    <w:p>
-      <w:pPr>
-        <w:pStyle w:val="ListBullet"/>
-      </w:pPr>
-      <w:r>
-        <w:t>Corresponding author: Warner, N. A.</w:t>
-      </w:r>
-    </w:p>
-    <w:p>
-      <w:pPr>
-        <w:pStyle w:val="ListBullet"/>
-      </w:pPr>
-      <w:r>
-        <w:t>Published Jul 2021 (early online 23 Feb 2021)</w:t>
-      </w:r>
-    </w:p>
-    <w:p>
-      <w:pPr>
-        <w:pStyle w:val="ListBullet"/>
-      </w:pPr>
-      <w:r>
-        <w:t>Processed: 2021-2</w:t>
-      </w:r>
-    </w:p>
-    <w:p>
-      <w:r>
-        <w:t>An optimized low volume sampler was developed to determine both gas- and particle bound concentrations of short and medium-chain chlorinated paraffins (S/MCCPs). Background contamination was limited by the sampler design, providing method quantification limits (MQLs) at least two orders of magnitude lower than other studies within the gas (MQL: 500 pg (ΣSCCPs), 1.86 ng (ΣMCCPs)) and particle (MQL: 500 pg (ΣSCCPs), 1.72 ng (ΣMCCPs) phases. Good repeatability was observed between parallel indoor measurements (RSD ≤ 9.3% (gas), RSD ≤ 14% (particle)) with no breakthrough/saturation observed after a week of continuous sampling. For indoor air sampling, SCCPs were dominant within the gas phase (17 ± 4.9 ng/m3) compared to MCCPs (2.7 ± 0.8 ng/m3) while the opposite was observed in the particle bound fraction (0.28 ± 0.11 ng/m3 (ΣSCCPs) vs. 2.7 ± 1.0 ng/m3 (ΣMCCPs)). Only SCCPs in the gas phase could be detected reliably during outdoor sampling and were considerably lower compared to indoor concentrations (0.27 ± 0.10 ng/m3). Separation of the gas and particle bound phase was found to be crucial in applying the appropriate response factors for quantification based on the deconvoluted S/MCCP sample profile, thus avoiding over- (gas phase) or underestimation (particle phase) of reported concentrations. Very short chain chlorinated paraffins (vSCCPs, C5-C9) were also detected at equal or higher abundance compared to SCCP congener groups (C10-C13) congener groups, indicating an additional human indoor inhalation risk.</w:t>
-      </w:r>
-      <w:r>
-        <w:t xml:space="preserve"> </w:t>
-      </w:r>
-    </w:p>
-    <w:p>
-      <w:pPr>
-        <w:pStyle w:val="Heading3"/>
-      </w:pPr>
-      <w:r>
         <w:rPr>
           <w:i/>
         </w:rPr>
-        <w:t>11) Hazardous compounds in recreational and urban recycled surfaces made from crumb rubber. Compliance with current regulation and future perspectives</w:t>
+        <w:t>4) Hazardous compounds in recreational and urban recycled surfaces made from crumb rubber. Compliance with current regulation and future perspectives</w:t>
       </w:r>
     </w:p>
     <w:p>
@@ -1011,7 +498,7 @@
         <w:rPr>
           <w:i/>
         </w:rPr>
-        <w:t>12) Circular pattern matching with k mismatches</w:t>
+        <w:t>5) Circular pattern matching with k mismatches</w:t>
       </w:r>
     </w:p>
     <w:p>
@@ -1086,7 +573,7 @@
         <w:rPr>
           <w:i/>
         </w:rPr>
-        <w:t>13) G protein-coupled receptors as promising targets in cancer</w:t>
+        <w:t>6) G protein-coupled receptors as promising targets in cancer</w:t>
       </w:r>
     </w:p>
     <w:p>
@@ -1161,7 +648,7 @@
         <w:rPr>
           <w:i/>
         </w:rPr>
-        <w:t>14) Metabolic cooperation and spatiotemporal niche partitioning in a kefir microbial community</w:t>
+        <w:t>7) Metabolic cooperation and spatiotemporal niche partitioning in a kefir microbial community</w:t>
       </w:r>
     </w:p>
     <w:p>
@@ -1236,7 +723,7 @@
         <w:rPr>
           <w:i/>
         </w:rPr>
-        <w:t>15) Neurotoxicity and underlying cellular changes of 21 mitochondrial respiratory chain inhibitors</w:t>
+        <w:t>8) Neurotoxicity and underlying cellular changes of 21 mitochondrial respiratory chain inhibitors</w:t>
       </w:r>
     </w:p>
     <w:p>
@@ -1311,7 +798,7 @@
         <w:rPr>
           <w:i/>
         </w:rPr>
-        <w:t>16) Temporal tracking of quantum-dot apatite across in vitro mycorrhizal networks shows how host demand can influence fungal nutrient transfer strategies</w:t>
+        <w:t>9) Temporal tracking of quantum-dot apatite across in vitro mycorrhizal networks shows how host demand can influence fungal nutrient transfer strategies</w:t>
       </w:r>
     </w:p>
     <w:p>
@@ -1386,7 +873,7 @@
         <w:rPr>
           <w:i/>
         </w:rPr>
-        <w:t>17) IUPACpal: efficient identification of inverted repeats in IUPAC-encoded DNA sequences</w:t>
+        <w:t>10) IUPACpal: efficient identification of inverted repeats in IUPAC-encoded DNA sequences</w:t>
       </w:r>
     </w:p>
     <w:p>
@@ -1461,7 +948,7 @@
         <w:rPr>
           <w:i/>
         </w:rPr>
-        <w:t>18) Intercellular communication induces glycolytic synchronization waves between individually oscillating cells</w:t>
+        <w:t>11) Intercellular communication induces glycolytic synchronization waves between individually oscillating cells</w:t>
       </w:r>
     </w:p>
     <w:p>
@@ -1536,7 +1023,7 @@
         <w:rPr>
           <w:i/>
         </w:rPr>
-        <w:t>19) In vitro biotransformation and evaluation of potential transformation products of chlorinated paraffins by high resolution accurate mass spectrometry</w:t>
+        <w:t>12) In vitro biotransformation and evaluation of potential transformation products of chlorinated paraffins by high resolution accurate mass spectrometry</w:t>
       </w:r>
     </w:p>
     <w:p>
@@ -1611,7 +1098,7 @@
         <w:rPr>
           <w:i/>
         </w:rPr>
-        <w:t>20) Discovery of Diaryl Ether Substituted Tetrahydrophthalazinones as Tbr</w:t>
+        <w:t>13) Microplastics and human health: Knowledge gaps should be addressed to ascertain the health risks of microplastics</w:t>
       </w:r>
     </w:p>
     <w:p>
@@ -1619,7 +1106,7 @@
         <w:pStyle w:val="ListBullet"/>
       </w:pPr>
       <w:r>
-        <w:t>de Heuvel, E., Kooistra, A. J., Edink, E., van Klaveren, S., Stuijt, J., van der Meer, T., Sadek, P., Mabille, D., Caljon, G., Maes, L., Siderius, M., de Esch, I. J., Sterk, G. J., Leurs, R.</w:t>
+        <w:t>Vethaak, A. D., Legler, J.</w:t>
       </w:r>
     </w:p>
     <w:p>
@@ -1627,7 +1114,7 @@
         <w:pStyle w:val="ListBullet"/>
       </w:pPr>
       <w:r>
-        <w:t>Medicinal chemistry, AIMMS, Chemistry and Pharmaceutical Sciences, University of Antwerp, VU University</w:t>
+        <w:t>AIMMS, Environment and Health</w:t>
       </w:r>
     </w:p>
     <w:p>
@@ -1635,7 +1122,7 @@
         <w:pStyle w:val="ListBullet"/>
       </w:pPr>
       <w:r>
-        <w:t>Frontiers in Chemistry</w:t>
+        <w:t>Science</w:t>
       </w:r>
     </w:p>
     <w:p>
@@ -1643,7 +1130,7 @@
         <w:pStyle w:val="ListBullet"/>
       </w:pPr>
       <w:r>
-        <w:t>https://doi.org/10.3389/fchem.2020.608030</w:t>
+        <w:t>https://doi.org/10.1126/science.abe5041</w:t>
       </w:r>
     </w:p>
     <w:p>
@@ -1651,7 +1138,7 @@
         <w:pStyle w:val="ListBullet"/>
       </w:pPr>
       <w:r>
-        <w:t>Corresponding author: Leurs, R.</w:t>
+        <w:t>Corresponding author: Vethaak, A. D.</w:t>
       </w:r>
     </w:p>
     <w:p>
@@ -1659,7 +1146,7 @@
         <w:pStyle w:val="ListBullet"/>
       </w:pPr>
       <w:r>
-        <w:t>Published 21 Jan 2021 (early online None)</w:t>
+        <w:t>Published 12 Feb 2021 (early online None)</w:t>
       </w:r>
     </w:p>
     <w:p>
@@ -1667,12 +1154,12 @@
         <w:pStyle w:val="ListBullet"/>
       </w:pPr>
       <w:r>
-        <w:t>Processed: 2021-1</w:t>
+        <w:t>Processed: 2021-2</w:t>
       </w:r>
     </w:p>
     <w:p>
       <w:r>
-        <w:t>PDEB1 Inhibitors Following Structure-Based Virtual ScreeningSeveral members of the 3′,5′-cyclic nucleotide phosphodiesterase (PDE) family play an essential role in cellular processes, which has labele ...</w:t>
+        <w:t xml:space="preserve"> ...</w:t>
       </w:r>
       <w:r>
         <w:t xml:space="preserve"> </w:t>
@@ -1686,7 +1173,7 @@
         <w:rPr>
           <w:i/>
         </w:rPr>
-        <w:t>21) On the Origin of Regioselectivity in Palladium-Catalyzed Oxidation of Glucosides</w:t>
+        <w:t>14) Computational modelling of the Δ4 and Δ5 adrenal steroidogenic pathways provides insight into hypocortisolism</w:t>
       </w:r>
     </w:p>
     <w:p>
@@ -1694,7 +1181,7 @@
         <w:pStyle w:val="ListBullet"/>
       </w:pPr>
       <w:r>
-        <w:t>Wan, I. C., Hamlin, T. A., Eisink, N. N., Marinus, N., de Boer, C., Vis, C. A., Codée, J. D., Witte, M. D., Minnaard, A. J., Bickelhaupt, F. M.</w:t>
+        <w:t>Louw, C., van Schalkwyk, E. J., Conradie, R., Louw, R., Engelbrecht, Y., Storbeck, K. H., Swart, A. C., van Niekerk, D. D., Snoep, J. L., Swart, P.</w:t>
       </w:r>
     </w:p>
     <w:p>
@@ -1702,7 +1189,7 @@
         <w:pStyle w:val="ListBullet"/>
       </w:pPr>
       <w:r>
-        <w:t>Theoretical Chemistry, AIMMS, Chemistry and Pharmaceutical Sciences, University of Groningen, Leiden University, VU University, University of Groningen</w:t>
+        <w:t>AIMMS, Molecular Cell Physiology, University of Stellenbosch, Stellenbosch University</w:t>
       </w:r>
     </w:p>
     <w:p>
@@ -1710,7 +1197,7 @@
         <w:pStyle w:val="ListBullet"/>
       </w:pPr>
       <w:r>
-        <w:t>European Journal of Organic Chemistry</w:t>
+        <w:t>Molecular and cellular endocrinology</w:t>
       </w:r>
     </w:p>
     <w:p>
@@ -1718,7 +1205,7 @@
         <w:pStyle w:val="ListBullet"/>
       </w:pPr>
       <w:r>
-        <w:t>https://doi.org/10.1002/ejoc.202001453</w:t>
+        <w:t>https://doi.org/10.1016/j.mce.2021.111194</w:t>
       </w:r>
     </w:p>
     <w:p>
@@ -1726,7 +1213,7 @@
         <w:pStyle w:val="ListBullet"/>
       </w:pPr>
       <w:r>
-        <w:t>Corresponding author: Witte, M. D., Minnaard, A. J., Bickelhaupt, F. M.</w:t>
+        <w:t>Corresponding author: Swart, P.</w:t>
       </w:r>
     </w:p>
     <w:p>
@@ -1734,7 +1221,7 @@
         <w:pStyle w:val="ListBullet"/>
       </w:pPr>
       <w:r>
-        <w:t>Published 26 Jan 2021 (early online 18 Dec 2020)</w:t>
+        <w:t>Published 15 Apr 2021 (early online 13 Feb 2021)</w:t>
       </w:r>
     </w:p>
     <w:p>
@@ -1742,12 +1229,312 @@
         <w:pStyle w:val="ListBullet"/>
       </w:pPr>
       <w:r>
-        <w:t>Processed: 2021-1</w:t>
+        <w:t>Processed: 2021-2</w:t>
       </w:r>
     </w:p>
     <w:p>
       <w:r>
-        <w:t>The palladium-catalyzed oxidation of glucopyranosides has been investigated using relativistic density functional theory (DFT) at ZORA-BLYP−D3(BJ)/TZ2P. The complete Gibbs free energy profiles for the ...</w:t>
+        <w:t>This study demonstrates the application of a mathematical steroidogenic model, constructed with individual in vitro enzyme characterisations, to simulate in vivo steroidogenesis in a diseased state. T ...</w:t>
+      </w:r>
+      <w:r>
+        <w:t xml:space="preserve"> </w:t>
+      </w:r>
+    </w:p>
+    <w:p>
+      <w:pPr>
+        <w:pStyle w:val="Heading3"/>
+      </w:pPr>
+      <w:r>
+        <w:rPr>
+          <w:i/>
+        </w:rPr>
+        <w:t>15) Nature of Alkali- and Coinage-Metal Bonds versus Hydrogen Bonds</w:t>
+      </w:r>
+    </w:p>
+    <w:p>
+      <w:pPr>
+        <w:pStyle w:val="ListBullet"/>
+      </w:pPr>
+      <w:r>
+        <w:t>Larrañaga, O., Arrieta, A., Fonseca Guerra, C., Bickelhaupt, F. M., de Cózar, A.</w:t>
+      </w:r>
+    </w:p>
+    <w:p>
+      <w:pPr>
+        <w:pStyle w:val="ListBullet"/>
+      </w:pPr>
+      <w:r>
+        <w:t>Theoretical Chemistry, AIMMS, Chemistry and Pharmaceutical Sciences, University of the Basque Country, Ikerbasque Basque Foundation for Science</w:t>
+      </w:r>
+    </w:p>
+    <w:p>
+      <w:pPr>
+        <w:pStyle w:val="ListBullet"/>
+      </w:pPr>
+      <w:r>
+        <w:t>Chemistry - An Asian Journal</w:t>
+      </w:r>
+    </w:p>
+    <w:p>
+      <w:pPr>
+        <w:pStyle w:val="ListBullet"/>
+      </w:pPr>
+      <w:r>
+        <w:t>https://doi.org/10.1002/asia.202001201</w:t>
+      </w:r>
+    </w:p>
+    <w:p>
+      <w:pPr>
+        <w:pStyle w:val="ListBullet"/>
+      </w:pPr>
+      <w:r>
+        <w:t>Corresponding author: Bickelhaupt, F. M., de Cózar, A.</w:t>
+      </w:r>
+    </w:p>
+    <w:p>
+      <w:pPr>
+        <w:pStyle w:val="ListBullet"/>
+      </w:pPr>
+      <w:r>
+        <w:t>Published 15 Feb 2021 (early online 29 Dec 2020)</w:t>
+      </w:r>
+    </w:p>
+    <w:p>
+      <w:pPr>
+        <w:pStyle w:val="ListBullet"/>
+      </w:pPr>
+      <w:r>
+        <w:t>Processed: 2021-2</w:t>
+      </w:r>
+    </w:p>
+    <w:p>
+      <w:r>
+        <w:t>We have quantum chemically studied the structure and nature of alkali- and coinage-metal bonds (M-bonds) versus that of hydrogen bonds between A−M and B− in archetypal [A−M⋅⋅⋅B]− model systems (A, B=F ...</w:t>
+      </w:r>
+      <w:r>
+        <w:t xml:space="preserve"> </w:t>
+      </w:r>
+    </w:p>
+    <w:p>
+      <w:pPr>
+        <w:pStyle w:val="Heading3"/>
+      </w:pPr>
+      <w:r>
+        <w:rPr>
+          <w:i/>
+        </w:rPr>
+        <w:t>16) Discovery of fragments inducing conformational effects in dynamic proteins using a second-harmonic generation biosensor</w:t>
+      </w:r>
+    </w:p>
+    <w:p>
+      <w:pPr>
+        <w:pStyle w:val="ListBullet"/>
+      </w:pPr>
+      <w:r>
+        <w:t>FitzGerald, E. A., Butko, M. T., Boronat, P., Cederfelt, D., Abramsson, M., Ludviksdottir, H., van Muijlwijk-Koezen, J. E., de Esch, I. J., Dobritzsch, D., Young, T., Danielson, U. H.</w:t>
+      </w:r>
+    </w:p>
+    <w:p>
+      <w:pPr>
+        <w:pStyle w:val="ListBullet"/>
+      </w:pPr>
+      <w:r>
+        <w:t>Innovations in Human Health &amp; Life Sciences, AIMMS, Chemistry and Pharmaceutical Sciences, Uppsala University, Beactica, Biodesy, Inc., VU University</w:t>
+      </w:r>
+    </w:p>
+    <w:p>
+      <w:pPr>
+        <w:pStyle w:val="ListBullet"/>
+      </w:pPr>
+      <w:r>
+        <w:t>RSC Advances</w:t>
+      </w:r>
+    </w:p>
+    <w:p>
+      <w:pPr>
+        <w:pStyle w:val="ListBullet"/>
+      </w:pPr>
+      <w:r>
+        <w:t>https://doi.org/10.1039/d0ra09844b</w:t>
+      </w:r>
+    </w:p>
+    <w:p>
+      <w:pPr>
+        <w:pStyle w:val="ListBullet"/>
+      </w:pPr>
+      <w:r>
+        <w:t>Corresponding author: Danielson, U. H.</w:t>
+      </w:r>
+    </w:p>
+    <w:p>
+      <w:pPr>
+        <w:pStyle w:val="ListBullet"/>
+      </w:pPr>
+      <w:r>
+        <w:t>Published 17 Feb 2021 (early online None)</w:t>
+      </w:r>
+    </w:p>
+    <w:p>
+      <w:pPr>
+        <w:pStyle w:val="ListBullet"/>
+      </w:pPr>
+      <w:r>
+        <w:t>Processed: 2021-2</w:t>
+      </w:r>
+    </w:p>
+    <w:p>
+      <w:r>
+        <w:t>Biophysical screening of compound libraries for the identification of ligands that interact with a protein is efficient, but does typically not reveal if (or how) ligands may interfere with its functi ...</w:t>
+      </w:r>
+      <w:r>
+        <w:t xml:space="preserve"> </w:t>
+      </w:r>
+    </w:p>
+    <w:p>
+      <w:pPr>
+        <w:pStyle w:val="Heading3"/>
+      </w:pPr>
+      <w:r>
+        <w:rPr>
+          <w:i/>
+        </w:rPr>
+        <w:t>17) Tetrahydrophthalazinone inhibitor of phosphodiesterase with in vitro activity against intracellular trypanosomatids</w:t>
+      </w:r>
+    </w:p>
+    <w:p>
+      <w:pPr>
+        <w:pStyle w:val="ListBullet"/>
+      </w:pPr>
+      <w:r>
+        <w:t>De Araújo, J. S., Peres, R. B., Da Silva, P. B., Batista, M. M., Sterk, G. J., Maes, L., Caljon, G., Leurs, R., De Koning, H. P., Kalejaiye, T. D., De Nazaré Correia Soeiro, M.</w:t>
+      </w:r>
+    </w:p>
+    <w:p>
+      <w:pPr>
+        <w:pStyle w:val="ListBullet"/>
+      </w:pPr>
+      <w:r>
+        <w:t>Medicinal chemistry, AIMMS, Fundação Oswaldo Cruz, University of Antwerp, University of Glasgow</w:t>
+      </w:r>
+    </w:p>
+    <w:p>
+      <w:pPr>
+        <w:pStyle w:val="ListBullet"/>
+      </w:pPr>
+      <w:r>
+        <w:t>Antimicrobial agents and chemotherapy</w:t>
+      </w:r>
+    </w:p>
+    <w:p>
+      <w:pPr>
+        <w:pStyle w:val="ListBullet"/>
+      </w:pPr>
+      <w:r>
+        <w:t>https://doi.org/10.1128/AAC.00960-20</w:t>
+      </w:r>
+    </w:p>
+    <w:p>
+      <w:pPr>
+        <w:pStyle w:val="ListBullet"/>
+      </w:pPr>
+      <w:r>
+        <w:t>Corresponding author: De Nazaré Correia Soeiro, M.</w:t>
+      </w:r>
+    </w:p>
+    <w:p>
+      <w:pPr>
+        <w:pStyle w:val="ListBullet"/>
+      </w:pPr>
+      <w:r>
+        <w:t>Published 17 Feb 2021 (early online None)</w:t>
+      </w:r>
+    </w:p>
+    <w:p>
+      <w:pPr>
+        <w:pStyle w:val="ListBullet"/>
+      </w:pPr>
+      <w:r>
+        <w:t>Processed: 2021-2</w:t>
+      </w:r>
+    </w:p>
+    <w:p>
+      <w:r>
+        <w:t>The phosphodiesterase inhibitor tetrahydrophthalazinone NPD-008 was explored by phenotypic in vitro screening, target validation, and ultrastructural approaches against Trypanosoma cruzi. NPD-008 disp ...</w:t>
+      </w:r>
+      <w:r>
+        <w:t xml:space="preserve"> </w:t>
+      </w:r>
+    </w:p>
+    <w:p>
+      <w:pPr>
+        <w:pStyle w:val="Heading3"/>
+      </w:pPr>
+      <w:r>
+        <w:rPr>
+          <w:i/>
+        </w:rPr>
+        <w:t>18) Optimization of a low flow sampler for improved assessment of gas and particle bound exposure to chlorinated paraffins</w:t>
+      </w:r>
+    </w:p>
+    <w:p>
+      <w:pPr>
+        <w:pStyle w:val="ListBullet"/>
+      </w:pPr>
+      <w:r>
+        <w:t>Al Saify, I., Cioni, L., van Mourik, L. M., Brandsma, S. H., Warner, N. A.</w:t>
+      </w:r>
+    </w:p>
+    <w:p>
+      <w:pPr>
+        <w:pStyle w:val="ListBullet"/>
+      </w:pPr>
+      <w:r>
+        <w:t>E&amp;H: Environmental Bioanalytical Chemistry, AIMMS, Norwegian Institute for Air Research, Vrije Universiteit Amsterdam, UiT The Arctic University of Norway</w:t>
+      </w:r>
+    </w:p>
+    <w:p>
+      <w:pPr>
+        <w:pStyle w:val="ListBullet"/>
+      </w:pPr>
+      <w:r>
+        <w:t>Chemosphere</w:t>
+      </w:r>
+    </w:p>
+    <w:p>
+      <w:pPr>
+        <w:pStyle w:val="ListBullet"/>
+      </w:pPr>
+      <w:r>
+        <w:t>https://doi.org/10.1016/j.chemosphere.2021.130066</w:t>
+      </w:r>
+    </w:p>
+    <w:p>
+      <w:pPr>
+        <w:pStyle w:val="ListBullet"/>
+      </w:pPr>
+      <w:r>
+        <w:t>Corresponding author: Warner, N. A.</w:t>
+      </w:r>
+    </w:p>
+    <w:p>
+      <w:pPr>
+        <w:pStyle w:val="ListBullet"/>
+      </w:pPr>
+      <w:r>
+        <w:t>Published Jul 2021 (early online 23 Feb 2021)</w:t>
+      </w:r>
+    </w:p>
+    <w:p>
+      <w:pPr>
+        <w:pStyle w:val="ListBullet"/>
+      </w:pPr>
+      <w:r>
+        <w:t>Processed: 2021-2</w:t>
+      </w:r>
+    </w:p>
+    <w:p>
+      <w:r>
+        <w:t>An optimized low volume sampler was developed to determine both gas- and particle bound concentrations of short and medium-chain chlorinated paraffins (S/MCCPs). Background contamination was limited b ...</w:t>
       </w:r>
       <w:r>
         <w:t xml:space="preserve"> </w:t>

</xml_diff>

<commit_message>
added guest list generator
</commit_message>
<xml_diff>
--- a/parse_pure_articles/AIMMS_publication_report-2021-03-22.docx
+++ b/parse_pure_articles/AIMMS_publication_report-2021-03-22.docx
@@ -16,22 +16,6 @@
       </w:pPr>
       <w:r>
         <w:t>Bioactivation of trichloroethylene to three regioisomeric gl (2021-2)</w:t>
-      </w:r>
-    </w:p>
-    <w:p>
-      <w:pPr>
-        <w:pStyle w:val="ListNumber"/>
-      </w:pPr>
-      <w:r>
-        <w:t>Results of WEPAL-QUASIMEME/NORMANs first global interlaborat (2021-2)</w:t>
-      </w:r>
-    </w:p>
-    <w:p>
-      <w:pPr>
-        <w:pStyle w:val="ListNumber"/>
-      </w:pPr>
-      <w:r>
-        <w:t>Decabromodiphenylether trends in the European environment: B (2021-2)</w:t>
       </w:r>
     </w:p>
     <w:p>
@@ -108,6 +92,17 @@
         <w:rPr>
           <w:i/>
         </w:rPr>
+        <w:t>Results of WEPAL-QUASIMEME/NORMANs first global interlaborat (2021-2)</w:t>
+      </w:r>
+    </w:p>
+    <w:p>
+      <w:pPr>
+        <w:pStyle w:val="ListNumber"/>
+      </w:pPr>
+      <w:r>
+        <w:rPr>
+          <w:i/>
+        </w:rPr>
         <w:t>IUPACpal: efficient identification of inverted repeats in IU (2021-2)</w:t>
       </w:r>
     </w:p>
@@ -131,6 +126,17 @@
           <w:i/>
         </w:rPr>
         <w:t>In vitro biotransformation and evaluation of potential trans (2021-3)</w:t>
+      </w:r>
+    </w:p>
+    <w:p>
+      <w:pPr>
+        <w:pStyle w:val="ListNumber"/>
+      </w:pPr>
+      <w:r>
+        <w:rPr>
+          <w:i/>
+        </w:rPr>
+        <w:t>Decabromodiphenylether trends in the European environment: B (2021-2)</w:t>
       </w:r>
     </w:p>
     <w:p>
@@ -276,154 +282,10 @@
         <w:pStyle w:val="Heading3"/>
       </w:pPr>
       <w:r>
-        <w:t>2) Results of WEPAL-QUASIMEME/NORMANs first global interlaboratory study on microplastics reveal urgent need for harmonization</w:t>
-      </w:r>
-    </w:p>
-    <w:p>
-      <w:pPr>
-        <w:pStyle w:val="ListBullet"/>
-      </w:pPr>
-      <w:r>
-        <w:t>van Mourik, L. M., Crum, S., Martinez-Frances, E., van Bavel, B., Leslie, H. A., de Boer, J., Cofino, W. P.</w:t>
-      </w:r>
-    </w:p>
-    <w:p>
-      <w:pPr>
-        <w:pStyle w:val="ListBullet"/>
-      </w:pPr>
-      <w:r>
-        <w:t>E&amp;H: Environmental Bioanalytical Chemistry, AIMMS, E&amp;H: Environmental Chemistry and Toxicology, Environment and Health, Wageningen University &amp; Research, Norwegian Institute for Water Research</w:t>
-      </w:r>
-    </w:p>
-    <w:p>
-      <w:pPr>
-        <w:pStyle w:val="ListBullet"/>
-      </w:pPr>
-      <w:r>
-        <w:t>Science of the Total Environment</w:t>
-      </w:r>
-    </w:p>
-    <w:p>
-      <w:pPr>
-        <w:pStyle w:val="ListBullet"/>
-      </w:pPr>
-      <w:r>
-        <w:t>https://doi.org/10.1016/j.scitotenv.2021.145071</w:t>
-      </w:r>
-    </w:p>
-    <w:p>
-      <w:pPr>
-        <w:pStyle w:val="ListBullet"/>
-      </w:pPr>
-      <w:r>
-        <w:t>Corresponding author: van Mourik, L. M.</w:t>
-      </w:r>
-    </w:p>
-    <w:p>
-      <w:pPr>
-        <w:pStyle w:val="ListBullet"/>
-      </w:pPr>
-      <w:r>
-        <w:t>Published 10 Jun 2021 (early online 4 Feb 2021)</w:t>
-      </w:r>
-    </w:p>
-    <w:p>
-      <w:pPr>
-        <w:pStyle w:val="ListBullet"/>
-      </w:pPr>
-      <w:r>
-        <w:t>Processed: 2021-2</w:t>
-      </w:r>
-    </w:p>
-    <w:p>
-      <w:r>
-        <w:t>To survey the conformity and quality of results among laboratories for microplastics determination worldwide, an international laboratory intercomparison and development exercise was organized. The 34 participants were requested to determine the polymer type and number or mass of polymer particles in 12 samples, i.e. six samples containing of pre-production pellets, five dissolvable soda tablets containing different (smaller) polymer particles and one blank soda tablet. A novel method for providing the test materials in aluminium strips was used. Thirty laboratories (88%) submitted data using their own method of choice, resulting in a variety of identification and quantification methods (n = 7). The majority of the labs (53–100%) correctly identified the type of polymer in all samples but one. The performance of the laboratories in quantifying and weighing the pellets was very good. The analysis of the number of the particles in the soda tablets varied considerably between laboratories (29–91%). The results of this study highlight the complexity of microplastics analysis and the need for harmonization of both reporting format and methods. Continued development and assessment of the comparability among analytical methods and laboratories are urgently needed to support monitoring programmes, research and decision-making.</w:t>
-      </w:r>
-      <w:r>
-        <w:t xml:space="preserve"> </w:t>
-      </w:r>
-    </w:p>
-    <w:p>
-      <w:pPr>
-        <w:pStyle w:val="Heading3"/>
-      </w:pPr>
-      <w:r>
-        <w:t>3) Decabromodiphenylether trends in the European environment: Bird eggs, sewage sludge and surficial sediments</w:t>
-      </w:r>
-    </w:p>
-    <w:p>
-      <w:pPr>
-        <w:pStyle w:val="ListBullet"/>
-      </w:pPr>
-      <w:r>
-        <w:t>Leslie, H. A., Brandsma, S. H., Barber, J. L., Gabrielsen, G. W., Bersuder, P., Barry, J., Shore, R. F., Walker, L. A., de Boer, J.</w:t>
-      </w:r>
-    </w:p>
-    <w:p>
-      <w:pPr>
-        <w:pStyle w:val="ListBullet"/>
-      </w:pPr>
-      <w:r>
-        <w:t>E&amp;H: Environmental Chemistry and Toxicology, AIMMS, E&amp;H: Environmental Bioanalytical Chemistry, Environment and Health, Centre for the Environment Fisheries and Aquaculture Science, Norwegian Polar Institute, Lancaster University</w:t>
-      </w:r>
-    </w:p>
-    <w:p>
-      <w:pPr>
-        <w:pStyle w:val="ListBullet"/>
-      </w:pPr>
-      <w:r>
-        <w:t>Science of the Total Environment</w:t>
-      </w:r>
-    </w:p>
-    <w:p>
-      <w:pPr>
-        <w:pStyle w:val="ListBullet"/>
-      </w:pPr>
-      <w:r>
-        <w:t>https://doi.org/10.1016/j.scitotenv.2021.145174</w:t>
-      </w:r>
-    </w:p>
-    <w:p>
-      <w:pPr>
-        <w:pStyle w:val="ListBullet"/>
-      </w:pPr>
-      <w:r>
-        <w:t>Corresponding author: de Boer, J.</w:t>
-      </w:r>
-    </w:p>
-    <w:p>
-      <w:pPr>
-        <w:pStyle w:val="ListBullet"/>
-      </w:pPr>
-      <w:r>
-        <w:t>Published 20 Jun 2021 (early online 11 Feb 2021)</w:t>
-      </w:r>
-    </w:p>
-    <w:p>
-      <w:pPr>
-        <w:pStyle w:val="ListBullet"/>
-      </w:pPr>
-      <w:r>
-        <w:t>Processed: 2021-2</w:t>
-      </w:r>
-    </w:p>
-    <w:p>
-      <w:r>
-        <w:t>Concern on relatively high levels and the potential bioaccumulation of decabromodiphenylether (BDE209) has led to a European 8-year monitoring program on trends in BDE209 concentrations in birds, sewage sludge and sediments from seven countries. BDE209 was analysed in four environmental matrices: sparrowhawk eggs (UK), glaucous gull eggs (Bear Island, Norway), sewage sludge (UK, Ireland and the Netherlands) and sediment (France, Germany, the Netherlands, UK and Ireland). BDE209 was detected in most of the glaucous gull and sparrow hawk eggs but neither increasing nor decreasing trends in these BDE209 levels were observed. An indication for debromination of BDE209 in sparrowhawk eggs was found. BDE209 concentrations in sediments ranged from very low ng/g (88 ng/g on an organic carbon (OC) basis) concentrations, in the rivers Elbe, Ems, Seine and the Outer Humber, to high μg/g (120 μg/g OC), in the Western Scheldt, Liverpool Bay and River Mersey. Apart from decreasing values in the Western Scheldt sediment no further decreases in BDE209 concentrations were observed over time, neither in sediment nor in sewage sludge showing that the voluntary emissions control program of the bromine industry only had a local effect. In contrast to the sewage sludge samples from the Netherlands (mean 355 ng/g dry weight (dw) or 1026 ng/g OC), the BDE209 concentrations in the UK increased at all sites from 2006 to 2011 (8092 ng/g dw or 22,367 ng/g OC). The BDE209 levels in several UK sediments and sewage sludge were still very high at the end of the program in 2012, most likely caused by frequent use of BDE209 in the textile industry. This may be indicative of the persistence of BDE209 and the limited degradation into lower brominated congeners in sediment, although it cannot be excluded that ongoing BDE209 emissions have played a role as well.</w:t>
-      </w:r>
-      <w:r>
-        <w:t xml:space="preserve"> </w:t>
-      </w:r>
-    </w:p>
-    <w:p>
-      <w:pPr>
-        <w:pStyle w:val="Heading3"/>
-      </w:pPr>
-      <w:r>
         <w:rPr>
           <w:i/>
         </w:rPr>
-        <w:t>4) Hazardous compounds in recreational and urban recycled surfaces made from crumb rubber. Compliance with current regulation and future perspectives</w:t>
+        <w:t>2) Hazardous compounds in recreational and urban recycled surfaces made from crumb rubber. Compliance with current regulation and future perspectives</w:t>
       </w:r>
     </w:p>
     <w:p>
@@ -498,7 +360,7 @@
         <w:rPr>
           <w:i/>
         </w:rPr>
-        <w:t>5) Circular pattern matching with k mismatches</w:t>
+        <w:t>3) Circular pattern matching with k mismatches</w:t>
       </w:r>
     </w:p>
     <w:p>
@@ -573,7 +435,7 @@
         <w:rPr>
           <w:i/>
         </w:rPr>
-        <w:t>6) G protein-coupled receptors as promising targets in cancer</w:t>
+        <w:t>4) G protein-coupled receptors as promising targets in cancer</w:t>
       </w:r>
     </w:p>
     <w:p>
@@ -648,7 +510,7 @@
         <w:rPr>
           <w:i/>
         </w:rPr>
-        <w:t>7) Metabolic cooperation and spatiotemporal niche partitioning in a kefir microbial community</w:t>
+        <w:t>5) Metabolic cooperation and spatiotemporal niche partitioning in a kefir microbial community</w:t>
       </w:r>
     </w:p>
     <w:p>
@@ -723,7 +585,7 @@
         <w:rPr>
           <w:i/>
         </w:rPr>
-        <w:t>8) Neurotoxicity and underlying cellular changes of 21 mitochondrial respiratory chain inhibitors</w:t>
+        <w:t>6) Neurotoxicity and underlying cellular changes of 21 mitochondrial respiratory chain inhibitors</w:t>
       </w:r>
     </w:p>
     <w:p>
@@ -798,7 +660,7 @@
         <w:rPr>
           <w:i/>
         </w:rPr>
-        <w:t>9) Temporal tracking of quantum-dot apatite across in vitro mycorrhizal networks shows how host demand can influence fungal nutrient transfer strategies</w:t>
+        <w:t>7) Temporal tracking of quantum-dot apatite across in vitro mycorrhizal networks shows how host demand can influence fungal nutrient transfer strategies</w:t>
       </w:r>
     </w:p>
     <w:p>
@@ -873,7 +735,82 @@
         <w:rPr>
           <w:i/>
         </w:rPr>
-        <w:t>10) IUPACpal: efficient identification of inverted repeats in IUPAC-encoded DNA sequences</w:t>
+        <w:t>8) Results of WEPAL-QUASIMEME/NORMANs first global interlaboratory study on microplastics reveal urgent need for harmonization</w:t>
+      </w:r>
+    </w:p>
+    <w:p>
+      <w:pPr>
+        <w:pStyle w:val="ListBullet"/>
+      </w:pPr>
+      <w:r>
+        <w:t>van Mourik, L. M., Crum, S., Martinez-Frances, E., van Bavel, B., Leslie, H. A., de Boer, J., Cofino, W. P.</w:t>
+      </w:r>
+    </w:p>
+    <w:p>
+      <w:pPr>
+        <w:pStyle w:val="ListBullet"/>
+      </w:pPr>
+      <w:r>
+        <w:t>E&amp;H: Environmental Bioanalytical Chemistry, AIMMS, E&amp;H: Environmental Chemistry and Toxicology, Environment and Health, Wageningen University &amp; Research, Norwegian Institute for Water Research</w:t>
+      </w:r>
+    </w:p>
+    <w:p>
+      <w:pPr>
+        <w:pStyle w:val="ListBullet"/>
+      </w:pPr>
+      <w:r>
+        <w:t>Science of the Total Environment</w:t>
+      </w:r>
+    </w:p>
+    <w:p>
+      <w:pPr>
+        <w:pStyle w:val="ListBullet"/>
+      </w:pPr>
+      <w:r>
+        <w:t>https://doi.org/10.1016/j.scitotenv.2021.145071</w:t>
+      </w:r>
+    </w:p>
+    <w:p>
+      <w:pPr>
+        <w:pStyle w:val="ListBullet"/>
+      </w:pPr>
+      <w:r>
+        <w:t>Corresponding author: van Mourik, L. M.</w:t>
+      </w:r>
+    </w:p>
+    <w:p>
+      <w:pPr>
+        <w:pStyle w:val="ListBullet"/>
+      </w:pPr>
+      <w:r>
+        <w:t>Published 10 Jun 2021 (early online 4 Feb 2021)</w:t>
+      </w:r>
+    </w:p>
+    <w:p>
+      <w:pPr>
+        <w:pStyle w:val="ListBullet"/>
+      </w:pPr>
+      <w:r>
+        <w:t>Processed: 2021-2</w:t>
+      </w:r>
+    </w:p>
+    <w:p>
+      <w:r>
+        <w:t>To survey the conformity and quality of results among laboratories for microplastics determination worldwide, an international laboratory intercomparison and development exercise was organized. The 34 ...</w:t>
+      </w:r>
+      <w:r>
+        <w:t xml:space="preserve"> </w:t>
+      </w:r>
+    </w:p>
+    <w:p>
+      <w:pPr>
+        <w:pStyle w:val="Heading3"/>
+      </w:pPr>
+      <w:r>
+        <w:rPr>
+          <w:i/>
+        </w:rPr>
+        <w:t>9) IUPACpal: efficient identification of inverted repeats in IUPAC-encoded DNA sequences</w:t>
       </w:r>
     </w:p>
     <w:p>
@@ -948,7 +885,7 @@
         <w:rPr>
           <w:i/>
         </w:rPr>
-        <w:t>11) Intercellular communication induces glycolytic synchronization waves between individually oscillating cells</w:t>
+        <w:t>10) Intercellular communication induces glycolytic synchronization waves between individually oscillating cells</w:t>
       </w:r>
     </w:p>
     <w:p>
@@ -1023,7 +960,7 @@
         <w:rPr>
           <w:i/>
         </w:rPr>
-        <w:t>12) In vitro biotransformation and evaluation of potential transformation products of chlorinated paraffins by high resolution accurate mass spectrometry</w:t>
+        <w:t>11) In vitro biotransformation and evaluation of potential transformation products of chlorinated paraffins by high resolution accurate mass spectrometry</w:t>
       </w:r>
     </w:p>
     <w:p>
@@ -1085,6 +1022,81 @@
     <w:p>
       <w:r>
         <w:t>Chlorinated paraffins (CPs) are high production chemicals, which leads to their ubiquitous presence in the environment. To date, few studies have measured CPs in humans and typically at relatively low ...</w:t>
+      </w:r>
+      <w:r>
+        <w:t xml:space="preserve"> </w:t>
+      </w:r>
+    </w:p>
+    <w:p>
+      <w:pPr>
+        <w:pStyle w:val="Heading3"/>
+      </w:pPr>
+      <w:r>
+        <w:rPr>
+          <w:i/>
+        </w:rPr>
+        <w:t>12) Decabromodiphenylether trends in the European environment: Bird eggs, sewage sludge and surficial sediments</w:t>
+      </w:r>
+    </w:p>
+    <w:p>
+      <w:pPr>
+        <w:pStyle w:val="ListBullet"/>
+      </w:pPr>
+      <w:r>
+        <w:t>Leslie, H. A., Brandsma, S. H., Barber, J. L., Gabrielsen, G. W., Bersuder, P., Barry, J., Shore, R. F., Walker, L. A., de Boer, J.</w:t>
+      </w:r>
+    </w:p>
+    <w:p>
+      <w:pPr>
+        <w:pStyle w:val="ListBullet"/>
+      </w:pPr>
+      <w:r>
+        <w:t>E&amp;H: Environmental Chemistry and Toxicology, AIMMS, E&amp;H: Environmental Bioanalytical Chemistry, Environment and Health, Centre for the Environment Fisheries and Aquaculture Science, Norwegian Polar Institute, Lancaster University</w:t>
+      </w:r>
+    </w:p>
+    <w:p>
+      <w:pPr>
+        <w:pStyle w:val="ListBullet"/>
+      </w:pPr>
+      <w:r>
+        <w:t>Science of the Total Environment</w:t>
+      </w:r>
+    </w:p>
+    <w:p>
+      <w:pPr>
+        <w:pStyle w:val="ListBullet"/>
+      </w:pPr>
+      <w:r>
+        <w:t>https://doi.org/10.1016/j.scitotenv.2021.145174</w:t>
+      </w:r>
+    </w:p>
+    <w:p>
+      <w:pPr>
+        <w:pStyle w:val="ListBullet"/>
+      </w:pPr>
+      <w:r>
+        <w:t>Corresponding author: de Boer, J.</w:t>
+      </w:r>
+    </w:p>
+    <w:p>
+      <w:pPr>
+        <w:pStyle w:val="ListBullet"/>
+      </w:pPr>
+      <w:r>
+        <w:t>Published 20 Jun 2021 (early online 11 Feb 2021)</w:t>
+      </w:r>
+    </w:p>
+    <w:p>
+      <w:pPr>
+        <w:pStyle w:val="ListBullet"/>
+      </w:pPr>
+      <w:r>
+        <w:t>Processed: 2021-2</w:t>
+      </w:r>
+    </w:p>
+    <w:p>
+      <w:r>
+        <w:t>Concern on relatively high levels and the potential bioaccumulation of decabromodiphenylether (BDE209) has led to a European 8-year monitoring program on trends in BDE209 concentrations in birds, sewa ...</w:t>
       </w:r>
       <w:r>
         <w:t xml:space="preserve"> </w:t>

</xml_diff>